<commit_message>
updating c1~c2 to be consistent with other chapters. Hopefully be the last altering I have to do with those two chapters...
</commit_message>
<xml_diff>
--- a/Lynwch_Styled_DOCX/第一幕 漓诺何/1 风雪途/1 序章·进深.docx
+++ b/Lynwch_Styled_DOCX/第一幕 漓诺何/1 风雪途/1 序章·进深.docx
@@ -1,6 +1,6 @@
 
 <file path=word/document.xml><?xml version="1.0" encoding="utf-8"?>
-<w:document xmlns:wpc="http://schemas.microsoft.com/office/word/2010/wordprocessingCanvas" xmlns:cx="http://schemas.microsoft.com/office/drawing/2014/chartex" xmlns:cx1="http://schemas.microsoft.com/office/drawing/2015/9/8/chartex" xmlns:cx2="http://schemas.microsoft.com/office/drawing/2015/10/21/chartex" xmlns:cx3="http://schemas.microsoft.com/office/drawing/2016/5/9/chartex" xmlns:cx4="http://schemas.microsoft.com/office/drawing/2016/5/10/chartex" xmlns:cx5="http://schemas.microsoft.com/office/drawing/2016/5/11/chartex" xmlns:cx6="http://schemas.microsoft.com/office/drawing/2016/5/12/chartex" xmlns:cx7="http://schemas.microsoft.com/office/drawing/2016/5/13/chartex" xmlns:cx8="http://schemas.microsoft.com/office/drawing/2016/5/14/chartex" xmlns:mc="http://schemas.openxmlformats.org/markup-compatibility/2006" xmlns:aink="http://schemas.microsoft.com/office/drawing/2016/ink" xmlns:am3d="http://schemas.microsoft.com/office/drawing/2017/model3d" xmlns:o="urn:schemas-microsoft-com:office:office" xmlns:oel="http://schemas.microsoft.com/office/2019/extlst" xmlns:r="http://schemas.openxmlformats.org/officeDocument/2006/relationships" xmlns:m="http://schemas.openxmlformats.org/officeDocument/2006/math" xmlns:v="urn:schemas-microsoft-com:vml" xmlns:wp14="http://schemas.microsoft.com/office/word/2010/wordprocessingDrawing" xmlns:wp="http://schemas.openxmlformats.org/drawingml/2006/wordprocessingDrawing" xmlns:w10="urn:schemas-microsoft-com:office:word" xmlns:w="http://schemas.openxmlformats.org/wordprocessingml/2006/main" xmlns:w14="http://schemas.microsoft.com/office/word/2010/wordml" xmlns:w15="http://schemas.microsoft.com/office/word/2012/wordml" xmlns:w16cex="http://schemas.microsoft.com/office/word/2018/wordml/cex" xmlns:w16cid="http://schemas.microsoft.com/office/word/2016/wordml/cid" xmlns:w16="http://schemas.microsoft.com/office/word/2018/wordml" xmlns:w16sdtdh="http://schemas.microsoft.com/office/word/2020/wordml/sdtdatahash" xmlns:w16se="http://schemas.microsoft.com/office/word/2015/wordml/symex" xmlns:wpg="http://schemas.microsoft.com/office/word/2010/wordprocessingGroup" xmlns:wpi="http://schemas.microsoft.com/office/word/2010/wordprocessingInk" xmlns:wne="http://schemas.microsoft.com/office/word/2006/wordml" xmlns:wps="http://schemas.microsoft.com/office/word/2010/wordprocessingShape" mc:Ignorable="w14 w15 w16se w16cid w16 w16cex w16sdtdh wp14">
+<w:document xmlns:wpc="http://schemas.microsoft.com/office/word/2010/wordprocessingCanvas" xmlns:cx="http://schemas.microsoft.com/office/drawing/2014/chartex" xmlns:cx1="http://schemas.microsoft.com/office/drawing/2015/9/8/chartex" xmlns:cx2="http://schemas.microsoft.com/office/drawing/2015/10/21/chartex" xmlns:cx3="http://schemas.microsoft.com/office/drawing/2016/5/9/chartex" xmlns:cx4="http://schemas.microsoft.com/office/drawing/2016/5/10/chartex" xmlns:cx5="http://schemas.microsoft.com/office/drawing/2016/5/11/chartex" xmlns:cx6="http://schemas.microsoft.com/office/drawing/2016/5/12/chartex" xmlns:cx7="http://schemas.microsoft.com/office/drawing/2016/5/13/chartex" xmlns:cx8="http://schemas.microsoft.com/office/drawing/2016/5/14/chartex" xmlns:mc="http://schemas.openxmlformats.org/markup-compatibility/2006" xmlns:aink="http://schemas.microsoft.com/office/drawing/2016/ink" xmlns:am3d="http://schemas.microsoft.com/office/drawing/2017/model3d" xmlns:o="urn:schemas-microsoft-com:office:office" xmlns:oel="http://schemas.microsoft.com/office/2019/extlst" xmlns:r="http://schemas.openxmlformats.org/officeDocument/2006/relationships" xmlns:m="http://schemas.openxmlformats.org/officeDocument/2006/math" xmlns:v="urn:schemas-microsoft-com:vml" xmlns:wp14="http://schemas.microsoft.com/office/word/2010/wordprocessingDrawing" xmlns:wp="http://schemas.openxmlformats.org/drawingml/2006/wordprocessingDrawing" xmlns:w10="urn:schemas-microsoft-com:office:word" xmlns:w="http://schemas.openxmlformats.org/wordprocessingml/2006/main" xmlns:w14="http://schemas.microsoft.com/office/word/2010/wordml" xmlns:w15="http://schemas.microsoft.com/office/word/2012/wordml" xmlns:w16cex="http://schemas.microsoft.com/office/word/2018/wordml/cex" xmlns:w16cid="http://schemas.microsoft.com/office/word/2016/wordml/cid" xmlns:w16="http://schemas.microsoft.com/office/word/2018/wordml" xmlns:w16du="http://schemas.microsoft.com/office/word/2023/wordml/word16du" xmlns:w16sdtdh="http://schemas.microsoft.com/office/word/2020/wordml/sdtdatahash" xmlns:w16se="http://schemas.microsoft.com/office/word/2015/wordml/symex" xmlns:wpg="http://schemas.microsoft.com/office/word/2010/wordprocessingGroup" xmlns:wpi="http://schemas.microsoft.com/office/word/2010/wordprocessingInk" xmlns:wne="http://schemas.microsoft.com/office/word/2006/wordml" xmlns:wps="http://schemas.microsoft.com/office/word/2010/wordprocessingShape" mc:Ignorable="w14 w15 w16se w16cid w16 w16cex w16sdtdh wp14">
   <w:body>
     <w:p>
       <w:pPr>
@@ -273,21 +273,7 @@
         <w:rPr>
           <w:rFonts w:ascii="Bahnschrift SemiLight" w:eastAsia="华文仿宋" w:hAnsi="Bahnschrift SemiLight"/>
         </w:rPr>
-        <w:t>度的望星崖，传说是冰之女神</w:t>
-      </w:r>
-      <w:proofErr w:type="spellStart"/>
-      <w:r>
-        <w:rPr>
-          <w:rFonts w:ascii="Bahnschrift SemiLight" w:eastAsia="华文仿宋" w:hAnsi="Bahnschrift SemiLight"/>
-        </w:rPr>
-        <w:t>Keyota</w:t>
-      </w:r>
-      <w:proofErr w:type="spellEnd"/>
-      <w:r>
-        <w:rPr>
-          <w:rFonts w:ascii="Bahnschrift SemiLight" w:eastAsia="华文仿宋" w:hAnsi="Bahnschrift SemiLight"/>
-        </w:rPr>
-        <w:t>的居所，近几年也随着草籽的逐渐发芽，成了水草丰美的沃土。</w:t>
+        <w:t>度的望星崖，传说是冰之女神的居所，近几年也随着草籽的逐渐发芽，成了水草丰美的沃土。</w:t>
       </w:r>
     </w:p>
     <w:p>
@@ -300,28 +286,24 @@
           <w:rFonts w:ascii="Bahnschrift SemiLight" w:eastAsia="华文仿宋" w:hAnsi="Bahnschrift SemiLight"/>
         </w:rPr>
       </w:pPr>
-      <w:proofErr w:type="spellStart"/>
       <w:r>
         <w:rPr>
           <w:rFonts w:ascii="Bahnschrift SemiLight" w:eastAsia="华文仿宋" w:hAnsi="Bahnschrift SemiLight"/>
         </w:rPr>
         <w:t>Motkhina</w:t>
       </w:r>
-      <w:proofErr w:type="spellEnd"/>
       <w:r>
         <w:rPr>
           <w:rFonts w:ascii="Bahnschrift SemiLight" w:eastAsia="华文仿宋" w:hAnsi="Bahnschrift SemiLight"/>
         </w:rPr>
         <w:t>引着羊群，坐在望星崖顶，牲畜徘徊在食物与鲜花之中。南方远侧有一片斜斜的反着阳光的云，沐浴在这样的阳光下，</w:t>
       </w:r>
-      <w:proofErr w:type="spellStart"/>
       <w:r>
         <w:rPr>
           <w:rFonts w:ascii="Bahnschrift SemiLight" w:eastAsia="华文仿宋" w:hAnsi="Bahnschrift SemiLight"/>
         </w:rPr>
         <w:t>Motkhina</w:t>
       </w:r>
-      <w:proofErr w:type="spellEnd"/>
       <w:r>
         <w:rPr>
           <w:rFonts w:ascii="Bahnschrift SemiLight" w:eastAsia="华文仿宋" w:hAnsi="Bahnschrift SemiLight"/>
@@ -550,26 +532,16 @@
         <w:rPr>
           <w:rFonts w:ascii="Bahnschrift SemiLight" w:eastAsia="华文仿宋" w:hAnsi="Bahnschrift SemiLight"/>
         </w:rPr>
-        <w:t>。虽然是</w:t>
-      </w:r>
-      <w:r>
-        <w:rPr>
-          <w:rFonts w:ascii="Bahnschrift SemiLight" w:eastAsia="华文仿宋" w:hAnsi="Bahnschrift SemiLight"/>
-        </w:rPr>
-        <w:t>“</w:t>
-      </w:r>
-      <w:r>
-        <w:rPr>
-          <w:rFonts w:ascii="Bahnschrift SemiLight" w:eastAsia="华文仿宋" w:hAnsi="Bahnschrift SemiLight"/>
-        </w:rPr>
-        <w:t>感受不到寒冷的身体</w:t>
-      </w:r>
+        <w:t>。虽然是感受不到寒冷的身体</w:t>
+      </w:r>
+      <w:proofErr w:type="gramStart"/>
       <w:r>
         <w:rPr>
           <w:rFonts w:ascii="Bahnschrift SemiLight" w:eastAsia="华文仿宋" w:hAnsi="Bahnschrift SemiLight"/>
         </w:rPr>
         <w:t>”</w:t>
       </w:r>
+      <w:proofErr w:type="gramEnd"/>
       <w:r>
         <w:rPr>
           <w:rFonts w:ascii="Bahnschrift SemiLight" w:eastAsia="华文仿宋" w:hAnsi="Bahnschrift SemiLight"/>
@@ -645,14 +617,12 @@
         </w:rPr>
         <w:t>水面反着北侧正要升起的月亮。</w:t>
       </w:r>
-      <w:proofErr w:type="spellStart"/>
       <w:r>
         <w:rPr>
           <w:rFonts w:ascii="Bahnschrift SemiLight" w:eastAsia="华文仿宋" w:hAnsi="Bahnschrift SemiLight"/>
         </w:rPr>
         <w:t>Motkhina</w:t>
       </w:r>
-      <w:proofErr w:type="spellEnd"/>
       <w:r>
         <w:rPr>
           <w:rFonts w:ascii="Bahnschrift SemiLight" w:eastAsia="华文仿宋" w:hAnsi="Bahnschrift SemiLight"/>
@@ -728,14 +698,12 @@
         </w:rPr>
         <w:t>崖顶冲刺，看到的却是只有一群冻结在地上的山羊的尸体，</w:t>
       </w:r>
-      <w:proofErr w:type="spellStart"/>
       <w:r>
         <w:rPr>
           <w:rFonts w:ascii="Bahnschrift SemiLight" w:eastAsia="华文仿宋" w:hAnsi="Bahnschrift SemiLight"/>
         </w:rPr>
         <w:t>Motkhina</w:t>
       </w:r>
-      <w:proofErr w:type="spellEnd"/>
       <w:r>
         <w:rPr>
           <w:rFonts w:ascii="Bahnschrift SemiLight" w:eastAsia="华文仿宋" w:hAnsi="Bahnschrift SemiLight"/>
@@ -787,28 +755,24 @@
         </w:rPr>
         <w:t>的完全失去了地标。结冰的斜坡很滑，完全站不住脚，月光中慌张的向似是而非的光亮处逃跑，回过神来已经不知道自己的位置在哪。陌生的雪地，还在绽放的花就被冻结成了标本。没见过的结冻的湖泊，陌生的山谷和山峰，</w:t>
       </w:r>
-      <w:proofErr w:type="spellStart"/>
       <w:r>
         <w:rPr>
           <w:rFonts w:ascii="Bahnschrift SemiLight" w:eastAsia="华文仿宋" w:hAnsi="Bahnschrift SemiLight"/>
         </w:rPr>
         <w:t>Motkhina</w:t>
       </w:r>
-      <w:proofErr w:type="spellEnd"/>
       <w:r>
         <w:rPr>
           <w:rFonts w:ascii="Bahnschrift SemiLight" w:eastAsia="华文仿宋" w:hAnsi="Bahnschrift SemiLight"/>
         </w:rPr>
         <w:t>已经完全失去方向了。日过中午，</w:t>
       </w:r>
-      <w:proofErr w:type="spellStart"/>
       <w:r>
         <w:rPr>
           <w:rFonts w:ascii="Bahnschrift SemiLight" w:eastAsia="华文仿宋" w:hAnsi="Bahnschrift SemiLight"/>
         </w:rPr>
         <w:t>Motkhina</w:t>
       </w:r>
-      <w:proofErr w:type="spellEnd"/>
       <w:r>
         <w:rPr>
           <w:rFonts w:ascii="Bahnschrift SemiLight" w:eastAsia="华文仿宋" w:hAnsi="Bahnschrift SemiLight"/>
@@ -996,7 +960,35 @@
           <w:b/>
           <w:bCs/>
         </w:rPr>
-        <w:fldChar w:fldCharType="begin"/>
+        <w:ruby>
+          <w:rubyPr>
+            <w:rubyAlign w:val="distributeSpace"/>
+            <w:hps w:val="10"/>
+            <w:hpsRaise w:val="18"/>
+            <w:hpsBaseText w:val="21"/>
+            <w:lid w:val="zh-CN"/>
+          </w:rubyPr>
+          <w:rt>
+            <w:r>
+              <w:rPr>
+                <w:rFonts w:ascii="TH-Ming-JP0" w:eastAsia="TH-Ming-JP0" w:hAnsi="TH-Ming-JP0" w:hint="eastAsia"/>
+                <w:b/>
+                <w:bCs/>
+              </w:rPr>
+              <w:t>Ilikiti</w:t>
+            </w:r>
+          </w:rt>
+          <w:rubyBase>
+            <w:r>
+              <w:rPr>
+                <w:rFonts w:ascii="TH-Ming-JP0" w:eastAsia="TH-Ming-JP0" w:hAnsi="TH-Ming-JP0" w:hint="eastAsia"/>
+                <w:b/>
+                <w:bCs/>
+              </w:rPr>
+              <w:t>伊莉蒂</w:t>
+            </w:r>
+          </w:rubyBase>
+        </w:ruby>
       </w:r>
       <w:r>
         <w:rPr>
@@ -1004,111 +996,43 @@
           <w:b/>
           <w:bCs/>
         </w:rPr>
-        <w:instrText>EQ \* jc2 \* "Font:宋体" \* hps10 \o\ad(\s\up 9(</w:instrText>
-      </w:r>
-      <w:r>
-        <w:rPr>
-          <w:rFonts w:ascii="TH-Ming-JP0" w:eastAsia="TH-Ming-JP0" w:hAnsi="TH-Ming-JP0" w:hint="eastAsia"/>
-          <w:b/>
-          <w:bCs/>
-        </w:rPr>
-        <w:instrText>Ilikiti</w:instrText>
-      </w:r>
-      <w:r>
-        <w:rPr>
-          <w:rFonts w:ascii="TH-Ming-JP0" w:eastAsia="TH-Ming-JP0" w:hAnsi="TH-Ming-JP0"/>
-          <w:b/>
-          <w:bCs/>
-        </w:rPr>
-        <w:instrText>),</w:instrText>
-      </w:r>
-      <w:r>
-        <w:rPr>
-          <w:rFonts w:ascii="TH-Ming-JP0" w:eastAsia="TH-Ming-JP0" w:hAnsi="TH-Ming-JP0" w:hint="eastAsia"/>
-          <w:b/>
-          <w:bCs/>
-        </w:rPr>
-        <w:instrText>伊莉蒂</w:instrText>
-      </w:r>
-      <w:r>
-        <w:rPr>
-          <w:rFonts w:ascii="TH-Ming-JP0" w:eastAsia="TH-Ming-JP0" w:hAnsi="TH-Ming-JP0"/>
-          <w:b/>
-          <w:bCs/>
-        </w:rPr>
-        <w:instrText>)</w:instrText>
-      </w:r>
-      <w:r>
-        <w:rPr>
-          <w:rFonts w:ascii="TH-Ming-JP0" w:eastAsia="TH-Ming-JP0" w:hAnsi="TH-Ming-JP0"/>
-          <w:b/>
-          <w:bCs/>
-        </w:rPr>
-        <w:fldChar w:fldCharType="end"/>
-      </w:r>
-      <w:r>
-        <w:rPr>
-          <w:rFonts w:ascii="TH-Ming-JP0" w:eastAsia="TH-Ming-JP0" w:hAnsi="TH-Ming-JP0"/>
-          <w:b/>
-          <w:bCs/>
-        </w:rPr>
-        <w:t>，</w:t>
-      </w:r>
-      <w:proofErr w:type="spellStart"/>
-      <w:r>
-        <w:rPr>
-          <w:rFonts w:ascii="TH-Ming-JP0" w:eastAsia="TH-Ming-JP0" w:hAnsi="TH-Ming-JP0"/>
-          <w:b/>
-          <w:bCs/>
+        <w:t>，Motkhina居所</w:t>
+      </w:r>
+    </w:p>
+    <w:p>
+      <w:pPr>
+        <w:adjustRightInd w:val="0"/>
+        <w:snapToGrid w:val="0"/>
+        <w:spacing w:before="156"/>
+        <w:ind w:firstLine="420"/>
+        <w:rPr>
+          <w:rFonts w:ascii="Bahnschrift SemiLight" w:eastAsia="华文仿宋" w:hAnsi="Bahnschrift SemiLight"/>
+        </w:rPr>
+      </w:pPr>
+      <w:r>
+        <w:rPr>
+          <w:rFonts w:ascii="Bahnschrift SemiLight" w:eastAsia="华文仿宋" w:hAnsi="Bahnschrift SemiLight"/>
+        </w:rPr>
+        <w:t>惊醒，我坐在自己冬季居所的床上。是</w:t>
+      </w:r>
+      <w:r>
+        <w:rPr>
+          <w:rFonts w:ascii="DFKai-SB" w:eastAsia="DFKai-SB" w:hAnsi="DFKai-SB"/>
+        </w:rPr>
+        <w:t>谁</w:t>
+      </w:r>
+      <w:r>
+        <w:rPr>
+          <w:rFonts w:ascii="Bahnschrift SemiLight" w:eastAsia="华文仿宋" w:hAnsi="Bahnschrift SemiLight"/>
+        </w:rPr>
+        <w:t>这样好心，与幸运，将</w:t>
+      </w:r>
+      <w:r>
+        <w:rPr>
+          <w:rFonts w:ascii="Bahnschrift SemiLight" w:eastAsia="华文仿宋" w:hAnsi="Bahnschrift SemiLight"/>
         </w:rPr>
         <w:t>Motkhina</w:t>
       </w:r>
-      <w:proofErr w:type="spellEnd"/>
-      <w:r>
-        <w:rPr>
-          <w:rFonts w:ascii="TH-Ming-JP0" w:eastAsia="TH-Ming-JP0" w:hAnsi="TH-Ming-JP0"/>
-          <w:b/>
-          <w:bCs/>
-        </w:rPr>
-        <w:t>居所</w:t>
-      </w:r>
-    </w:p>
-    <w:p>
-      <w:pPr>
-        <w:adjustRightInd w:val="0"/>
-        <w:snapToGrid w:val="0"/>
-        <w:spacing w:before="156"/>
-        <w:ind w:firstLine="420"/>
-        <w:rPr>
-          <w:rFonts w:ascii="Bahnschrift SemiLight" w:eastAsia="华文仿宋" w:hAnsi="Bahnschrift SemiLight"/>
-        </w:rPr>
-      </w:pPr>
-      <w:r>
-        <w:rPr>
-          <w:rFonts w:ascii="Bahnschrift SemiLight" w:eastAsia="华文仿宋" w:hAnsi="Bahnschrift SemiLight"/>
-        </w:rPr>
-        <w:t>惊醒，我坐在自己冬季居所的床上。是</w:t>
-      </w:r>
-      <w:r>
-        <w:rPr>
-          <w:rFonts w:ascii="DFKai-SB" w:eastAsia="DFKai-SB" w:hAnsi="DFKai-SB"/>
-        </w:rPr>
-        <w:t>谁</w:t>
-      </w:r>
-      <w:r>
-        <w:rPr>
-          <w:rFonts w:ascii="Bahnschrift SemiLight" w:eastAsia="华文仿宋" w:hAnsi="Bahnschrift SemiLight"/>
-        </w:rPr>
-        <w:t>这样好心，与幸运，将</w:t>
-      </w:r>
-      <w:proofErr w:type="spellStart"/>
-      <w:r>
-        <w:rPr>
-          <w:rFonts w:ascii="Bahnschrift SemiLight" w:eastAsia="华文仿宋" w:hAnsi="Bahnschrift SemiLight"/>
-        </w:rPr>
-        <w:t>Motkhina</w:t>
-      </w:r>
-      <w:proofErr w:type="spellEnd"/>
       <w:r>
         <w:rPr>
           <w:rFonts w:ascii="Bahnschrift SemiLight" w:eastAsia="华文仿宋" w:hAnsi="Bahnschrift SemiLight"/>

</xml_diff>